<commit_message>
Start of new repo
</commit_message>
<xml_diff>
--- a/Labb 2 Refaktoriseringsplan.docx
+++ b/Labb 2 Refaktoriseringsplan.docx
@@ -330,47 +330,31 @@
           <w:sz w:val="32"/>
           <w:szCs w:val="32"/>
         </w:rPr>
-        <w:t xml:space="preserve">7. Skapa en </w:t>
-      </w:r>
-      <w:proofErr w:type="spellStart"/>
-      <w:r>
-        <w:rPr>
-          <w:sz w:val="32"/>
-          <w:szCs w:val="32"/>
-        </w:rPr>
-        <w:t>Listener</w:t>
-      </w:r>
-      <w:proofErr w:type="spellEnd"/>
-      <w:r>
-        <w:rPr>
-          <w:sz w:val="32"/>
-          <w:szCs w:val="32"/>
-        </w:rPr>
-        <w:t xml:space="preserve"> i </w:t>
-      </w:r>
-      <w:proofErr w:type="spellStart"/>
-      <w:r>
-        <w:rPr>
-          <w:sz w:val="32"/>
-          <w:szCs w:val="32"/>
-        </w:rPr>
-        <w:t>CarController</w:t>
-      </w:r>
-      <w:proofErr w:type="spellEnd"/>
-      <w:r>
-        <w:rPr>
-          <w:sz w:val="32"/>
-          <w:szCs w:val="32"/>
-        </w:rPr>
-        <w:t xml:space="preserve"> för att försvaga beroendet med/på </w:t>
-      </w:r>
-      <w:proofErr w:type="spellStart"/>
-      <w:r>
-        <w:rPr>
-          <w:sz w:val="32"/>
-          <w:szCs w:val="32"/>
-        </w:rPr>
-        <w:t>CarView</w:t>
+        <w:t xml:space="preserve">7. Skapa en Main-Class, som använder en </w:t>
+      </w:r>
+      <w:proofErr w:type="spellStart"/>
+      <w:r>
+        <w:rPr>
+          <w:sz w:val="32"/>
+          <w:szCs w:val="32"/>
+        </w:rPr>
+        <w:t>TimerListener</w:t>
+      </w:r>
+      <w:proofErr w:type="spellEnd"/>
+      <w:r>
+        <w:rPr>
+          <w:sz w:val="32"/>
+          <w:szCs w:val="32"/>
+        </w:rPr>
+        <w:t xml:space="preserve"> för att kalla på </w:t>
+      </w:r>
+      <w:proofErr w:type="spellStart"/>
+      <w:r>
+        <w:rPr>
+          <w:sz w:val="32"/>
+          <w:szCs w:val="32"/>
+        </w:rPr>
+        <w:t>carController</w:t>
       </w:r>
       <w:proofErr w:type="spellEnd"/>
       <w:r>
@@ -380,6 +364,8 @@
         </w:rPr>
         <w:t>.</w:t>
       </w:r>
+      <w:bookmarkStart w:id="0" w:name="_GoBack"/>
+      <w:bookmarkEnd w:id="0"/>
     </w:p>
     <w:p>
       <w:pPr>
@@ -411,8 +397,6 @@
         </w:rPr>
         <w:t xml:space="preserve"> arbetas på separat)</w:t>
       </w:r>
-      <w:bookmarkStart w:id="0" w:name="_GoBack"/>
-      <w:bookmarkEnd w:id="0"/>
     </w:p>
     <w:sectPr>
       <w:pgSz w:w="11906" w:h="16838"/>

</xml_diff>